<commit_message>
Updated documentation for Dot Navigation
</commit_message>
<xml_diff>
--- a/Documentation/DOT NAVIGATION.docx
+++ b/Documentation/DOT NAVIGATION.docx
@@ -74,7 +74,15 @@
           <w:sz w:val="32"/>
           <w:szCs w:val="32"/>
         </w:rPr>
-        <w:t>CirclePageIndicator to su</w:t>
+        <w:t>Circle</w:t>
+      </w:r>
+      <w:r>
+        <w:rPr>
+          <w:rFonts w:ascii="Times New Roman" w:hAnsi="Times New Roman" w:cs="Times New Roman"/>
+          <w:sz w:val="32"/>
+          <w:szCs w:val="32"/>
+        </w:rPr>
+        <w:t>Indicator to su</w:t>
       </w:r>
       <w:r>
         <w:rPr>
@@ -148,6 +156,65 @@
         </w:rPr>
         <w:t>Please include in XML with below convention as per your required display metrics</w:t>
       </w:r>
+      <w:r>
+        <w:rPr>
+          <w:rFonts w:ascii="Times New Roman" w:hAnsi="Times New Roman" w:cs="Times New Roman"/>
+          <w:sz w:val="32"/>
+          <w:szCs w:val="32"/>
+        </w:rPr>
+        <w:t xml:space="preserve"> </w:t>
+      </w:r>
+    </w:p>
+    <w:p>
+      <w:pPr>
+        <w:pStyle w:val="HTMLPreformatted"/>
+        <w:shd w:val="clear" w:color="auto" w:fill="FFFFFF"/>
+        <w:rPr>
+          <w:rFonts w:ascii="Times New Roman" w:hAnsi="Times New Roman" w:cs="Times New Roman"/>
+          <w:sz w:val="32"/>
+          <w:szCs w:val="32"/>
+        </w:rPr>
+      </w:pPr>
+      <w:r>
+        <w:rPr>
+          <w:rFonts w:ascii="Times New Roman" w:hAnsi="Times New Roman" w:cs="Times New Roman"/>
+          <w:sz w:val="32"/>
+          <w:szCs w:val="32"/>
+        </w:rPr>
+        <w:tab/>
+      </w:r>
+      <w:r>
+        <w:rPr>
+          <w:rFonts w:ascii="Times New Roman" w:hAnsi="Times New Roman" w:cs="Times New Roman"/>
+          <w:sz w:val="32"/>
+          <w:szCs w:val="32"/>
+        </w:rPr>
+        <w:tab/>
+      </w:r>
+      <w:r>
+        <w:rPr>
+          <w:rFonts w:ascii="Times New Roman" w:hAnsi="Times New Roman" w:cs="Times New Roman"/>
+          <w:sz w:val="32"/>
+          <w:szCs w:val="32"/>
+        </w:rPr>
+        <w:t>&lt;</w:t>
+      </w:r>
+      <w:r>
+        <w:rPr>
+          <w:rFonts w:ascii="Times New Roman" w:hAnsi="Times New Roman" w:cs="Times New Roman"/>
+          <w:sz w:val="32"/>
+          <w:szCs w:val="32"/>
+        </w:rPr>
+        <w:t xml:space="preserve"> </w:t>
+      </w:r>
+      <w:r>
+        <w:rPr>
+          <w:rFonts w:ascii="Times New Roman" w:hAnsi="Times New Roman" w:cs="Times New Roman"/>
+          <w:sz w:val="32"/>
+          <w:szCs w:val="32"/>
+        </w:rPr>
+        <w:t>com.philips.cdp.uikit.dotnavigation.CircleIndicator</w:t>
+      </w:r>
     </w:p>
     <w:p>
       <w:pPr>
@@ -166,16 +233,7 @@
           <w:sz w:val="32"/>
           <w:szCs w:val="32"/>
         </w:rPr>
-        <w:t>&lt;com.viewpagerindicator.CirclePageIndicator</w:t>
-      </w:r>
-      <w:r>
-        <w:rPr>
-          <w:rFonts w:ascii="Times New Roman" w:hAnsi="Times New Roman" w:cs="Times New Roman"/>
-          <w:sz w:val="32"/>
-          <w:szCs w:val="32"/>
-        </w:rPr>
-        <w:br/>
-        <w:t xml:space="preserve">   android:layout_height="wrap_content"</w:t>
+        <w:t>android:layout_height="wrap_content"</w:t>
       </w:r>
       <w:r>
         <w:rPr>
@@ -259,7 +317,15 @@
           <w:szCs w:val="32"/>
         </w:rPr>
         <w:br/>
-        <w:t>pager.setAdapter(adaptor);</w:t>
+        <w:t>pager</w:t>
+      </w:r>
+      <w:r>
+        <w:rPr>
+          <w:rFonts w:ascii="Times New Roman" w:hAnsi="Times New Roman" w:cs="Times New Roman"/>
+          <w:sz w:val="32"/>
+          <w:szCs w:val="32"/>
+        </w:rPr>
+        <w:t>.setAdapter(adaptor);</w:t>
       </w:r>
       <w:r>
         <w:rPr>
@@ -268,7 +334,31 @@
           <w:szCs w:val="32"/>
         </w:rPr>
         <w:br/>
-        <w:t>CirclePageIndicator  indicator = (CirclePageIndicator) findViewById(R.id.indicator);</w:t>
+        <w:t>Circle</w:t>
+      </w:r>
+      <w:r>
+        <w:rPr>
+          <w:rFonts w:ascii="Times New Roman" w:hAnsi="Times New Roman" w:cs="Times New Roman"/>
+          <w:sz w:val="32"/>
+          <w:szCs w:val="32"/>
+        </w:rPr>
+        <w:t>In</w:t>
+      </w:r>
+      <w:r>
+        <w:rPr>
+          <w:rFonts w:ascii="Times New Roman" w:hAnsi="Times New Roman" w:cs="Times New Roman"/>
+          <w:sz w:val="32"/>
+          <w:szCs w:val="32"/>
+        </w:rPr>
+        <w:t>dicator  indicator = (Circle</w:t>
+      </w:r>
+      <w:r>
+        <w:rPr>
+          <w:rFonts w:ascii="Times New Roman" w:hAnsi="Times New Roman" w:cs="Times New Roman"/>
+          <w:sz w:val="32"/>
+          <w:szCs w:val="32"/>
+        </w:rPr>
+        <w:t>Indicator) findViewById(R.id.indicator);</w:t>
       </w:r>
       <w:r>
         <w:rPr>
@@ -328,7 +418,23 @@
           <w:sz w:val="32"/>
           <w:szCs w:val="32"/>
         </w:rPr>
-        <w:t xml:space="preserve"> = False or programmatically </w:t>
+        <w:t xml:space="preserve"> = </w:t>
+      </w:r>
+      <w:r>
+        <w:rPr>
+          <w:rFonts w:ascii="Times New Roman" w:hAnsi="Times New Roman" w:cs="Times New Roman"/>
+          <w:sz w:val="32"/>
+          <w:szCs w:val="32"/>
+        </w:rPr>
+        <w:t>True</w:t>
+      </w:r>
+      <w:r>
+        <w:rPr>
+          <w:rFonts w:ascii="Times New Roman" w:hAnsi="Times New Roman" w:cs="Times New Roman"/>
+          <w:sz w:val="32"/>
+          <w:szCs w:val="32"/>
+        </w:rPr>
+        <w:t xml:space="preserve"> or programmatically </w:t>
       </w:r>
       <w:r>
         <w:rPr>
@@ -513,15 +619,15 @@
           <w:szCs w:val="32"/>
         </w:rPr>
         <w:lastRenderedPageBreak/>
-        <w:t xml:space="preserve">To Set Selected Circle radius either set attribute </w:t>
-      </w:r>
-      <w:r>
-        <w:rPr>
-          <w:rFonts w:ascii="Times New Roman" w:hAnsi="Times New Roman" w:cs="Times New Roman"/>
-          <w:sz w:val="32"/>
-          <w:szCs w:val="32"/>
-        </w:rPr>
-        <w:t>radius</w:t>
+        <w:t xml:space="preserve">To Set Selected Circle </w:t>
+      </w:r>
+      <w:r>
+        <w:rPr>
+          <w:rFonts w:ascii="Times New Roman" w:hAnsi="Times New Roman" w:cs="Times New Roman"/>
+          <w:sz w:val="32"/>
+          <w:szCs w:val="32"/>
+        </w:rPr>
+        <w:t>width and height either set attributes</w:t>
       </w:r>
       <w:r>
         <w:rPr>
@@ -537,7 +643,23 @@
           <w:sz w:val="32"/>
           <w:szCs w:val="32"/>
         </w:rPr>
-        <w:t xml:space="preserve"> setRadius(float radius)</w:t>
+        <w:t xml:space="preserve">using </w:t>
+      </w:r>
+      <w:r>
+        <w:rPr>
+          <w:rFonts w:ascii="Times New Roman" w:hAnsi="Times New Roman" w:cs="Times New Roman"/>
+          <w:sz w:val="32"/>
+          <w:szCs w:val="32"/>
+        </w:rPr>
+        <w:t>setSelectedCircleWidth</w:t>
+      </w:r>
+      <w:r>
+        <w:rPr>
+          <w:rFonts w:ascii="Times New Roman" w:hAnsi="Times New Roman" w:cs="Times New Roman"/>
+          <w:sz w:val="32"/>
+          <w:szCs w:val="32"/>
+        </w:rPr>
+        <w:t xml:space="preserve"> / setSelectedCircleHeight</w:t>
       </w:r>
     </w:p>
     <w:p>
@@ -571,39 +693,73 @@
           <w:sz w:val="32"/>
           <w:szCs w:val="32"/>
         </w:rPr>
-        <w:t xml:space="preserve">To Set Not Selected Circle radius either set attribute </w:t>
-      </w:r>
-      <w:r>
-        <w:rPr>
-          <w:rFonts w:ascii="Times New Roman" w:hAnsi="Times New Roman" w:cs="Times New Roman"/>
-          <w:sz w:val="32"/>
-          <w:szCs w:val="32"/>
-        </w:rPr>
-        <w:t xml:space="preserve">unSelectedRadius </w:t>
-      </w:r>
-      <w:r>
-        <w:rPr>
-          <w:rFonts w:ascii="Times New Roman" w:hAnsi="Times New Roman" w:cs="Times New Roman"/>
-          <w:sz w:val="32"/>
-          <w:szCs w:val="32"/>
-        </w:rPr>
-        <w:t xml:space="preserve">or programmatically </w:t>
-      </w:r>
-      <w:r>
-        <w:rPr>
-          <w:rFonts w:ascii="Times New Roman" w:hAnsi="Times New Roman" w:cs="Times New Roman"/>
-          <w:sz w:val="32"/>
-          <w:szCs w:val="32"/>
-        </w:rPr>
-        <w:t xml:space="preserve"> setUnSelectedRadius (float radius</w:t>
-      </w:r>
-      <w:r>
-        <w:rPr>
-          <w:rFonts w:ascii="Times New Roman" w:hAnsi="Times New Roman" w:cs="Times New Roman"/>
-          <w:sz w:val="32"/>
-          <w:szCs w:val="32"/>
-        </w:rPr>
-        <w:t>)</w:t>
+        <w:t xml:space="preserve">To Set </w:t>
+      </w:r>
+      <w:r>
+        <w:rPr>
+          <w:rFonts w:ascii="Times New Roman" w:hAnsi="Times New Roman" w:cs="Times New Roman"/>
+          <w:sz w:val="32"/>
+          <w:szCs w:val="32"/>
+        </w:rPr>
+        <w:t>Un</w:t>
+      </w:r>
+      <w:bookmarkStart w:id="0" w:name="_GoBack"/>
+      <w:bookmarkEnd w:id="0"/>
+      <w:r>
+        <w:rPr>
+          <w:rFonts w:ascii="Times New Roman" w:hAnsi="Times New Roman" w:cs="Times New Roman"/>
+          <w:sz w:val="32"/>
+          <w:szCs w:val="32"/>
+        </w:rPr>
+        <w:t xml:space="preserve">Selected Circle width and height either set attributes or programmatically using </w:t>
+      </w:r>
+      <w:r>
+        <w:rPr>
+          <w:rFonts w:ascii="Times New Roman" w:hAnsi="Times New Roman" w:cs="Times New Roman"/>
+          <w:sz w:val="32"/>
+          <w:szCs w:val="32"/>
+        </w:rPr>
+        <w:t>set</w:t>
+      </w:r>
+      <w:r>
+        <w:rPr>
+          <w:rFonts w:ascii="Times New Roman" w:hAnsi="Times New Roman" w:cs="Times New Roman"/>
+          <w:sz w:val="32"/>
+          <w:szCs w:val="32"/>
+        </w:rPr>
+        <w:t>Un</w:t>
+      </w:r>
+      <w:r>
+        <w:rPr>
+          <w:rFonts w:ascii="Times New Roman" w:hAnsi="Times New Roman" w:cs="Times New Roman"/>
+          <w:sz w:val="32"/>
+          <w:szCs w:val="32"/>
+        </w:rPr>
+        <w:t>SelectedCircleWidth</w:t>
+      </w:r>
+      <w:r>
+        <w:rPr>
+          <w:rFonts w:ascii="Times New Roman" w:hAnsi="Times New Roman" w:cs="Times New Roman"/>
+          <w:sz w:val="32"/>
+          <w:szCs w:val="32"/>
+        </w:rPr>
+        <w:t xml:space="preserve"> / set</w:t>
+      </w:r>
+      <w:r>
+        <w:rPr>
+          <w:rFonts w:ascii="Times New Roman" w:hAnsi="Times New Roman" w:cs="Times New Roman"/>
+          <w:sz w:val="32"/>
+          <w:szCs w:val="32"/>
+        </w:rPr>
+        <w:t>Un</w:t>
+      </w:r>
+      <w:r>
+        <w:rPr>
+          <w:rFonts w:ascii="Times New Roman" w:hAnsi="Times New Roman" w:cs="Times New Roman"/>
+          <w:sz w:val="32"/>
+          <w:szCs w:val="32"/>
+        </w:rPr>
+        <w:t>SelectedCircleHeight</w:t>
       </w:r>
     </w:p>
     <w:p>
@@ -636,10 +792,24 @@
           <w:sz w:val="32"/>
           <w:szCs w:val="32"/>
         </w:rPr>
-        <w:t>Provide API’s to get selected radius, not selected radius, color for stroke and filled.</w:t>
-      </w:r>
-      <w:bookmarkStart w:id="0" w:name="_GoBack"/>
-      <w:bookmarkEnd w:id="0"/>
+        <w:t xml:space="preserve">Provide API’s to get selected radius, not selected radius, </w:t>
+      </w:r>
+      <w:r>
+        <w:rPr>
+          <w:rFonts w:ascii="Times New Roman" w:hAnsi="Times New Roman" w:cs="Times New Roman"/>
+          <w:sz w:val="32"/>
+          <w:szCs w:val="32"/>
+        </w:rPr>
+        <w:t>and color</w:t>
+      </w:r>
+      <w:r>
+        <w:rPr>
+          <w:rFonts w:ascii="Times New Roman" w:hAnsi="Times New Roman" w:cs="Times New Roman"/>
+          <w:sz w:val="32"/>
+          <w:szCs w:val="32"/>
+        </w:rPr>
+        <w:t xml:space="preserve"> for stroke and filled.</w:t>
+      </w:r>
     </w:p>
     <w:p>
       <w:pPr>

</xml_diff>

<commit_message>
Added doc's for Image Navigation
</commit_message>
<xml_diff>
--- a/Documentation/DOT NAVIGATION.docx
+++ b/Documentation/DOT NAVIGATION.docx
@@ -205,15 +205,7 @@
           <w:sz w:val="32"/>
           <w:szCs w:val="32"/>
         </w:rPr>
-        <w:t xml:space="preserve"> </w:t>
-      </w:r>
-      <w:r>
-        <w:rPr>
-          <w:rFonts w:ascii="Times New Roman" w:hAnsi="Times New Roman" w:cs="Times New Roman"/>
-          <w:sz w:val="32"/>
-          <w:szCs w:val="32"/>
-        </w:rPr>
-        <w:t>com.philips.cdp.uikit.dotnavigation.CircleIndicator</w:t>
+        <w:t xml:space="preserve"> com.philips.cdp.uikit.dotnavigation.CircleIndicator</w:t>
       </w:r>
     </w:p>
     <w:p>
@@ -233,7 +225,23 @@
           <w:sz w:val="32"/>
           <w:szCs w:val="32"/>
         </w:rPr>
-        <w:t>android:layout_height="wrap_content"</w:t>
+        <w:t xml:space="preserve">   </w:t>
+      </w:r>
+      <w:r>
+        <w:rPr>
+          <w:rFonts w:ascii="Times New Roman" w:hAnsi="Times New Roman" w:cs="Times New Roman"/>
+          <w:sz w:val="32"/>
+          <w:szCs w:val="32"/>
+        </w:rPr>
+        <w:t>android:l</w:t>
+      </w:r>
+      <w:r>
+        <w:rPr>
+          <w:rFonts w:ascii="Times New Roman" w:hAnsi="Times New Roman" w:cs="Times New Roman"/>
+          <w:sz w:val="32"/>
+          <w:szCs w:val="32"/>
+        </w:rPr>
+        <w:t>ayout_height="wrap_content"</w:t>
       </w:r>
       <w:r>
         <w:rPr>
@@ -242,7 +250,52 @@
           <w:szCs w:val="32"/>
         </w:rPr>
         <w:br/>
-        <w:t xml:space="preserve">    android:layout_width="wrap_content" /&gt;</w:t>
+        <w:t xml:space="preserve">   </w:t>
+      </w:r>
+      <w:bookmarkStart w:id="0" w:name="_GoBack"/>
+      <w:bookmarkEnd w:id="0"/>
+      <w:r>
+        <w:rPr>
+          <w:rFonts w:ascii="Times New Roman" w:hAnsi="Times New Roman" w:cs="Times New Roman"/>
+          <w:sz w:val="32"/>
+          <w:szCs w:val="32"/>
+        </w:rPr>
+        <w:t>android:layout_width="wrap_content"</w:t>
+      </w:r>
+    </w:p>
+    <w:p>
+      <w:pPr>
+        <w:pStyle w:val="HTMLPreformatted"/>
+        <w:shd w:val="clear" w:color="auto" w:fill="FFFFFF"/>
+        <w:rPr>
+          <w:rFonts w:ascii="Times New Roman" w:hAnsi="Times New Roman" w:cs="Times New Roman"/>
+          <w:sz w:val="32"/>
+          <w:szCs w:val="32"/>
+        </w:rPr>
+      </w:pPr>
+      <w:r>
+        <w:rPr>
+          <w:rFonts w:ascii="Times New Roman" w:hAnsi="Times New Roman" w:cs="Times New Roman"/>
+          <w:sz w:val="32"/>
+          <w:szCs w:val="32"/>
+        </w:rPr>
+        <w:t xml:space="preserve">                             </w:t>
+      </w:r>
+      <w:r>
+        <w:rPr>
+          <w:rFonts w:ascii="Times New Roman" w:hAnsi="Times New Roman" w:cs="Times New Roman"/>
+          <w:sz w:val="32"/>
+          <w:szCs w:val="32"/>
+        </w:rPr>
+        <w:t>android:padding="10dp"</w:t>
+      </w:r>
+      <w:r>
+        <w:rPr>
+          <w:rFonts w:ascii="Times New Roman" w:hAnsi="Times New Roman" w:cs="Times New Roman"/>
+          <w:sz w:val="32"/>
+          <w:szCs w:val="32"/>
+        </w:rPr>
+        <w:t xml:space="preserve"> /&gt;</w:t>
       </w:r>
     </w:p>
     <w:p>
@@ -693,7 +746,15 @@
           <w:sz w:val="32"/>
           <w:szCs w:val="32"/>
         </w:rPr>
-        <w:t xml:space="preserve">To Set </w:t>
+        <w:t xml:space="preserve">To Set UnSelected Circle width and height either set attributes or programmatically using </w:t>
+      </w:r>
+      <w:r>
+        <w:rPr>
+          <w:rFonts w:ascii="Times New Roman" w:hAnsi="Times New Roman" w:cs="Times New Roman"/>
+          <w:sz w:val="32"/>
+          <w:szCs w:val="32"/>
+        </w:rPr>
+        <w:t>set</w:t>
       </w:r>
       <w:r>
         <w:rPr>
@@ -703,32 +764,6 @@
         </w:rPr>
         <w:t>Un</w:t>
       </w:r>
-      <w:bookmarkStart w:id="0" w:name="_GoBack"/>
-      <w:bookmarkEnd w:id="0"/>
-      <w:r>
-        <w:rPr>
-          <w:rFonts w:ascii="Times New Roman" w:hAnsi="Times New Roman" w:cs="Times New Roman"/>
-          <w:sz w:val="32"/>
-          <w:szCs w:val="32"/>
-        </w:rPr>
-        <w:t xml:space="preserve">Selected Circle width and height either set attributes or programmatically using </w:t>
-      </w:r>
-      <w:r>
-        <w:rPr>
-          <w:rFonts w:ascii="Times New Roman" w:hAnsi="Times New Roman" w:cs="Times New Roman"/>
-          <w:sz w:val="32"/>
-          <w:szCs w:val="32"/>
-        </w:rPr>
-        <w:t>set</w:t>
-      </w:r>
-      <w:r>
-        <w:rPr>
-          <w:rFonts w:ascii="Times New Roman" w:hAnsi="Times New Roman" w:cs="Times New Roman"/>
-          <w:sz w:val="32"/>
-          <w:szCs w:val="32"/>
-        </w:rPr>
-        <w:t>Un</w:t>
-      </w:r>
       <w:r>
         <w:rPr>
           <w:rFonts w:ascii="Times New Roman" w:hAnsi="Times New Roman" w:cs="Times New Roman"/>
@@ -743,23 +778,7 @@
           <w:sz w:val="32"/>
           <w:szCs w:val="32"/>
         </w:rPr>
-        <w:t xml:space="preserve"> / set</w:t>
-      </w:r>
-      <w:r>
-        <w:rPr>
-          <w:rFonts w:ascii="Times New Roman" w:hAnsi="Times New Roman" w:cs="Times New Roman"/>
-          <w:sz w:val="32"/>
-          <w:szCs w:val="32"/>
-        </w:rPr>
-        <w:t>Un</w:t>
-      </w:r>
-      <w:r>
-        <w:rPr>
-          <w:rFonts w:ascii="Times New Roman" w:hAnsi="Times New Roman" w:cs="Times New Roman"/>
-          <w:sz w:val="32"/>
-          <w:szCs w:val="32"/>
-        </w:rPr>
-        <w:t>SelectedCircleHeight</w:t>
+        <w:t xml:space="preserve"> / setUnSelectedCircleHeight</w:t>
       </w:r>
     </w:p>
     <w:p>

</xml_diff>

<commit_message>
Added doc for Hamburger Menu
</commit_message>
<xml_diff>
--- a/Documentation/DOT NAVIGATION.docx
+++ b/Documentation/DOT NAVIGATION.docx
@@ -66,8 +66,27 @@
           <w:sz w:val="32"/>
           <w:szCs w:val="32"/>
         </w:rPr>
-        <w:t xml:space="preserve">Navigation is a component which is used associated to Viewpager, we have provided a component named </w:t>
-      </w:r>
+        <w:t xml:space="preserve">Navigation is a component which is used associated to </w:t>
+      </w:r>
+      <w:proofErr w:type="spellStart"/>
+      <w:r>
+        <w:rPr>
+          <w:rFonts w:ascii="Times New Roman" w:hAnsi="Times New Roman" w:cs="Times New Roman"/>
+          <w:sz w:val="32"/>
+          <w:szCs w:val="32"/>
+        </w:rPr>
+        <w:t>Viewpager</w:t>
+      </w:r>
+      <w:proofErr w:type="spellEnd"/>
+      <w:r>
+        <w:rPr>
+          <w:rFonts w:ascii="Times New Roman" w:hAnsi="Times New Roman" w:cs="Times New Roman"/>
+          <w:sz w:val="32"/>
+          <w:szCs w:val="32"/>
+        </w:rPr>
+        <w:t xml:space="preserve">, we have provided a component named </w:t>
+      </w:r>
+      <w:proofErr w:type="spellStart"/>
       <w:r>
         <w:rPr>
           <w:rFonts w:ascii="Times New Roman" w:hAnsi="Times New Roman" w:cs="Times New Roman"/>
@@ -82,7 +101,16 @@
           <w:sz w:val="32"/>
           <w:szCs w:val="32"/>
         </w:rPr>
-        <w:t>Indicator to su</w:t>
+        <w:t>Indicator</w:t>
+      </w:r>
+      <w:proofErr w:type="spellEnd"/>
+      <w:r>
+        <w:rPr>
+          <w:rFonts w:ascii="Times New Roman" w:hAnsi="Times New Roman" w:cs="Times New Roman"/>
+          <w:sz w:val="32"/>
+          <w:szCs w:val="32"/>
+        </w:rPr>
+        <w:t xml:space="preserve"> to su</w:t>
       </w:r>
       <w:r>
         <w:rPr>
@@ -205,8 +233,36 @@
           <w:sz w:val="32"/>
           <w:szCs w:val="32"/>
         </w:rPr>
-        <w:t xml:space="preserve"> com.philips.cdp.uikit.dotnavigation.CircleIndicator</w:t>
-      </w:r>
+        <w:t xml:space="preserve"> </w:t>
+      </w:r>
+      <w:proofErr w:type="spellStart"/>
+      <w:r>
+        <w:rPr>
+          <w:rFonts w:ascii="Times New Roman" w:hAnsi="Times New Roman" w:cs="Times New Roman"/>
+          <w:sz w:val="32"/>
+          <w:szCs w:val="32"/>
+        </w:rPr>
+        <w:t>com.philips.cdp.uikit.</w:t>
+      </w:r>
+      <w:bookmarkStart w:id="0" w:name="_GoBack"/>
+      <w:bookmarkEnd w:id="0"/>
+      <w:r>
+        <w:rPr>
+          <w:rFonts w:ascii="Times New Roman" w:hAnsi="Times New Roman" w:cs="Times New Roman"/>
+          <w:sz w:val="32"/>
+          <w:szCs w:val="32"/>
+        </w:rPr>
+        <w:t>customviews</w:t>
+      </w:r>
+      <w:r>
+        <w:rPr>
+          <w:rFonts w:ascii="Times New Roman" w:hAnsi="Times New Roman" w:cs="Times New Roman"/>
+          <w:sz w:val="32"/>
+          <w:szCs w:val="32"/>
+        </w:rPr>
+        <w:t>.CircleIndicator</w:t>
+      </w:r>
+      <w:proofErr w:type="spellEnd"/>
     </w:p>
     <w:p>
       <w:pPr>
@@ -227,21 +283,59 @@
         </w:rPr>
         <w:t xml:space="preserve">   </w:t>
       </w:r>
-      <w:r>
-        <w:rPr>
-          <w:rFonts w:ascii="Times New Roman" w:hAnsi="Times New Roman" w:cs="Times New Roman"/>
-          <w:sz w:val="32"/>
-          <w:szCs w:val="32"/>
-        </w:rPr>
-        <w:t>android:l</w:t>
-      </w:r>
-      <w:r>
-        <w:rPr>
-          <w:rFonts w:ascii="Times New Roman" w:hAnsi="Times New Roman" w:cs="Times New Roman"/>
-          <w:sz w:val="32"/>
-          <w:szCs w:val="32"/>
-        </w:rPr>
-        <w:t>ayout_height="wrap_content"</w:t>
+      <w:proofErr w:type="spellStart"/>
+      <w:proofErr w:type="gramStart"/>
+      <w:r>
+        <w:rPr>
+          <w:rFonts w:ascii="Times New Roman" w:hAnsi="Times New Roman" w:cs="Times New Roman"/>
+          <w:sz w:val="32"/>
+          <w:szCs w:val="32"/>
+        </w:rPr>
+        <w:t>android:</w:t>
+      </w:r>
+      <w:proofErr w:type="gramEnd"/>
+      <w:r>
+        <w:rPr>
+          <w:rFonts w:ascii="Times New Roman" w:hAnsi="Times New Roman" w:cs="Times New Roman"/>
+          <w:sz w:val="32"/>
+          <w:szCs w:val="32"/>
+        </w:rPr>
+        <w:t>l</w:t>
+      </w:r>
+      <w:r>
+        <w:rPr>
+          <w:rFonts w:ascii="Times New Roman" w:hAnsi="Times New Roman" w:cs="Times New Roman"/>
+          <w:sz w:val="32"/>
+          <w:szCs w:val="32"/>
+        </w:rPr>
+        <w:t>ayout_height</w:t>
+      </w:r>
+      <w:proofErr w:type="spellEnd"/>
+      <w:r>
+        <w:rPr>
+          <w:rFonts w:ascii="Times New Roman" w:hAnsi="Times New Roman" w:cs="Times New Roman"/>
+          <w:sz w:val="32"/>
+          <w:szCs w:val="32"/>
+        </w:rPr>
+        <w:t>="</w:t>
+      </w:r>
+      <w:proofErr w:type="spellStart"/>
+      <w:r>
+        <w:rPr>
+          <w:rFonts w:ascii="Times New Roman" w:hAnsi="Times New Roman" w:cs="Times New Roman"/>
+          <w:sz w:val="32"/>
+          <w:szCs w:val="32"/>
+        </w:rPr>
+        <w:t>wrap_content</w:t>
+      </w:r>
+      <w:proofErr w:type="spellEnd"/>
+      <w:r>
+        <w:rPr>
+          <w:rFonts w:ascii="Times New Roman" w:hAnsi="Times New Roman" w:cs="Times New Roman"/>
+          <w:sz w:val="32"/>
+          <w:szCs w:val="32"/>
+        </w:rPr>
+        <w:t>"</w:t>
       </w:r>
       <w:r>
         <w:rPr>
@@ -252,15 +346,41 @@
         <w:br/>
         <w:t xml:space="preserve">   </w:t>
       </w:r>
-      <w:bookmarkStart w:id="0" w:name="_GoBack"/>
-      <w:bookmarkEnd w:id="0"/>
-      <w:r>
-        <w:rPr>
-          <w:rFonts w:ascii="Times New Roman" w:hAnsi="Times New Roman" w:cs="Times New Roman"/>
-          <w:sz w:val="32"/>
-          <w:szCs w:val="32"/>
-        </w:rPr>
-        <w:t>android:layout_width="wrap_content"</w:t>
+      <w:proofErr w:type="spellStart"/>
+      <w:r>
+        <w:rPr>
+          <w:rFonts w:ascii="Times New Roman" w:hAnsi="Times New Roman" w:cs="Times New Roman"/>
+          <w:sz w:val="32"/>
+          <w:szCs w:val="32"/>
+        </w:rPr>
+        <w:t>android:layout_width</w:t>
+      </w:r>
+      <w:proofErr w:type="spellEnd"/>
+      <w:r>
+        <w:rPr>
+          <w:rFonts w:ascii="Times New Roman" w:hAnsi="Times New Roman" w:cs="Times New Roman"/>
+          <w:sz w:val="32"/>
+          <w:szCs w:val="32"/>
+        </w:rPr>
+        <w:t>="</w:t>
+      </w:r>
+      <w:proofErr w:type="spellStart"/>
+      <w:r>
+        <w:rPr>
+          <w:rFonts w:ascii="Times New Roman" w:hAnsi="Times New Roman" w:cs="Times New Roman"/>
+          <w:sz w:val="32"/>
+          <w:szCs w:val="32"/>
+        </w:rPr>
+        <w:t>wrap_content</w:t>
+      </w:r>
+      <w:proofErr w:type="spellEnd"/>
+      <w:r>
+        <w:rPr>
+          <w:rFonts w:ascii="Times New Roman" w:hAnsi="Times New Roman" w:cs="Times New Roman"/>
+          <w:sz w:val="32"/>
+          <w:szCs w:val="32"/>
+        </w:rPr>
+        <w:t>"</w:t>
       </w:r>
     </w:p>
     <w:p>
@@ -281,13 +401,33 @@
         </w:rPr>
         <w:t xml:space="preserve">                             </w:t>
       </w:r>
-      <w:r>
-        <w:rPr>
-          <w:rFonts w:ascii="Times New Roman" w:hAnsi="Times New Roman" w:cs="Times New Roman"/>
-          <w:sz w:val="32"/>
-          <w:szCs w:val="32"/>
-        </w:rPr>
-        <w:t>android:padding="10dp"</w:t>
+      <w:proofErr w:type="spellStart"/>
+      <w:proofErr w:type="gramStart"/>
+      <w:r>
+        <w:rPr>
+          <w:rFonts w:ascii="Times New Roman" w:hAnsi="Times New Roman" w:cs="Times New Roman"/>
+          <w:sz w:val="32"/>
+          <w:szCs w:val="32"/>
+        </w:rPr>
+        <w:t>android:</w:t>
+      </w:r>
+      <w:proofErr w:type="gramEnd"/>
+      <w:r>
+        <w:rPr>
+          <w:rFonts w:ascii="Times New Roman" w:hAnsi="Times New Roman" w:cs="Times New Roman"/>
+          <w:sz w:val="32"/>
+          <w:szCs w:val="32"/>
+        </w:rPr>
+        <w:t>padding</w:t>
+      </w:r>
+      <w:proofErr w:type="spellEnd"/>
+      <w:r>
+        <w:rPr>
+          <w:rFonts w:ascii="Times New Roman" w:hAnsi="Times New Roman" w:cs="Times New Roman"/>
+          <w:sz w:val="32"/>
+          <w:szCs w:val="32"/>
+        </w:rPr>
+        <w:t>="10dp"</w:t>
       </w:r>
       <w:r>
         <w:rPr>
@@ -355,13 +495,79 @@
           <w:szCs w:val="32"/>
         </w:rPr>
       </w:pPr>
-      <w:r>
-        <w:rPr>
-          <w:rFonts w:ascii="Times New Roman" w:hAnsi="Times New Roman" w:cs="Times New Roman"/>
-          <w:sz w:val="32"/>
-          <w:szCs w:val="32"/>
-        </w:rPr>
-        <w:t>ViewPager pager = (ViewPager) findViewById(R.id.pager);</w:t>
+      <w:proofErr w:type="spellStart"/>
+      <w:r>
+        <w:rPr>
+          <w:rFonts w:ascii="Times New Roman" w:hAnsi="Times New Roman" w:cs="Times New Roman"/>
+          <w:sz w:val="32"/>
+          <w:szCs w:val="32"/>
+        </w:rPr>
+        <w:t>ViewPager</w:t>
+      </w:r>
+      <w:proofErr w:type="spellEnd"/>
+      <w:r>
+        <w:rPr>
+          <w:rFonts w:ascii="Times New Roman" w:hAnsi="Times New Roman" w:cs="Times New Roman"/>
+          <w:sz w:val="32"/>
+          <w:szCs w:val="32"/>
+        </w:rPr>
+        <w:t xml:space="preserve"> pager = (</w:t>
+      </w:r>
+      <w:proofErr w:type="spellStart"/>
+      <w:r>
+        <w:rPr>
+          <w:rFonts w:ascii="Times New Roman" w:hAnsi="Times New Roman" w:cs="Times New Roman"/>
+          <w:sz w:val="32"/>
+          <w:szCs w:val="32"/>
+        </w:rPr>
+        <w:t>ViewPager</w:t>
+      </w:r>
+      <w:proofErr w:type="spellEnd"/>
+      <w:r>
+        <w:rPr>
+          <w:rFonts w:ascii="Times New Roman" w:hAnsi="Times New Roman" w:cs="Times New Roman"/>
+          <w:sz w:val="32"/>
+          <w:szCs w:val="32"/>
+        </w:rPr>
+        <w:t xml:space="preserve">) </w:t>
+      </w:r>
+      <w:proofErr w:type="spellStart"/>
+      <w:proofErr w:type="gramStart"/>
+      <w:r>
+        <w:rPr>
+          <w:rFonts w:ascii="Times New Roman" w:hAnsi="Times New Roman" w:cs="Times New Roman"/>
+          <w:sz w:val="32"/>
+          <w:szCs w:val="32"/>
+        </w:rPr>
+        <w:t>findViewById</w:t>
+      </w:r>
+      <w:proofErr w:type="spellEnd"/>
+      <w:r>
+        <w:rPr>
+          <w:rFonts w:ascii="Times New Roman" w:hAnsi="Times New Roman" w:cs="Times New Roman"/>
+          <w:sz w:val="32"/>
+          <w:szCs w:val="32"/>
+        </w:rPr>
+        <w:t>(</w:t>
+      </w:r>
+      <w:proofErr w:type="spellStart"/>
+      <w:proofErr w:type="gramEnd"/>
+      <w:r>
+        <w:rPr>
+          <w:rFonts w:ascii="Times New Roman" w:hAnsi="Times New Roman" w:cs="Times New Roman"/>
+          <w:sz w:val="32"/>
+          <w:szCs w:val="32"/>
+        </w:rPr>
+        <w:t>R.id.pager</w:t>
+      </w:r>
+      <w:proofErr w:type="spellEnd"/>
+      <w:r>
+        <w:rPr>
+          <w:rFonts w:ascii="Times New Roman" w:hAnsi="Times New Roman" w:cs="Times New Roman"/>
+          <w:sz w:val="32"/>
+          <w:szCs w:val="32"/>
+        </w:rPr>
+        <w:t>);</w:t>
       </w:r>
       <w:r>
         <w:rPr>
@@ -370,6 +576,14 @@
           <w:szCs w:val="32"/>
         </w:rPr>
         <w:br/>
+      </w:r>
+      <w:proofErr w:type="spellStart"/>
+      <w:r>
+        <w:rPr>
+          <w:rFonts w:ascii="Times New Roman" w:hAnsi="Times New Roman" w:cs="Times New Roman"/>
+          <w:sz w:val="32"/>
+          <w:szCs w:val="32"/>
+        </w:rPr>
         <w:t>pager</w:t>
       </w:r>
       <w:r>
@@ -378,7 +592,16 @@
           <w:sz w:val="32"/>
           <w:szCs w:val="32"/>
         </w:rPr>
-        <w:t>.setAdapter(adaptor);</w:t>
+        <w:t>.setAdapter</w:t>
+      </w:r>
+      <w:proofErr w:type="spellEnd"/>
+      <w:r>
+        <w:rPr>
+          <w:rFonts w:ascii="Times New Roman" w:hAnsi="Times New Roman" w:cs="Times New Roman"/>
+          <w:sz w:val="32"/>
+          <w:szCs w:val="32"/>
+        </w:rPr>
+        <w:t>(adaptor);</w:t>
       </w:r>
       <w:r>
         <w:rPr>
@@ -387,6 +610,14 @@
           <w:szCs w:val="32"/>
         </w:rPr>
         <w:br/>
+      </w:r>
+      <w:proofErr w:type="spellStart"/>
+      <w:r>
+        <w:rPr>
+          <w:rFonts w:ascii="Times New Roman" w:hAnsi="Times New Roman" w:cs="Times New Roman"/>
+          <w:sz w:val="32"/>
+          <w:szCs w:val="32"/>
+        </w:rPr>
         <w:t>Circle</w:t>
       </w:r>
       <w:r>
@@ -403,15 +634,78 @@
           <w:sz w:val="32"/>
           <w:szCs w:val="32"/>
         </w:rPr>
-        <w:t>dicator  indicator = (Circle</w:t>
-      </w:r>
-      <w:r>
-        <w:rPr>
-          <w:rFonts w:ascii="Times New Roman" w:hAnsi="Times New Roman" w:cs="Times New Roman"/>
-          <w:sz w:val="32"/>
-          <w:szCs w:val="32"/>
-        </w:rPr>
-        <w:t>Indicator) findViewById(R.id.indicator);</w:t>
+        <w:t>dicator</w:t>
+      </w:r>
+      <w:proofErr w:type="spellEnd"/>
+      <w:r>
+        <w:rPr>
+          <w:rFonts w:ascii="Times New Roman" w:hAnsi="Times New Roman" w:cs="Times New Roman"/>
+          <w:sz w:val="32"/>
+          <w:szCs w:val="32"/>
+        </w:rPr>
+        <w:t xml:space="preserve">  indicator = (</w:t>
+      </w:r>
+      <w:proofErr w:type="spellStart"/>
+      <w:r>
+        <w:rPr>
+          <w:rFonts w:ascii="Times New Roman" w:hAnsi="Times New Roman" w:cs="Times New Roman"/>
+          <w:sz w:val="32"/>
+          <w:szCs w:val="32"/>
+        </w:rPr>
+        <w:t>Circle</w:t>
+      </w:r>
+      <w:r>
+        <w:rPr>
+          <w:rFonts w:ascii="Times New Roman" w:hAnsi="Times New Roman" w:cs="Times New Roman"/>
+          <w:sz w:val="32"/>
+          <w:szCs w:val="32"/>
+        </w:rPr>
+        <w:t>Indicator</w:t>
+      </w:r>
+      <w:proofErr w:type="spellEnd"/>
+      <w:r>
+        <w:rPr>
+          <w:rFonts w:ascii="Times New Roman" w:hAnsi="Times New Roman" w:cs="Times New Roman"/>
+          <w:sz w:val="32"/>
+          <w:szCs w:val="32"/>
+        </w:rPr>
+        <w:t xml:space="preserve">) </w:t>
+      </w:r>
+      <w:proofErr w:type="spellStart"/>
+      <w:r>
+        <w:rPr>
+          <w:rFonts w:ascii="Times New Roman" w:hAnsi="Times New Roman" w:cs="Times New Roman"/>
+          <w:sz w:val="32"/>
+          <w:szCs w:val="32"/>
+        </w:rPr>
+        <w:t>findViewById</w:t>
+      </w:r>
+      <w:proofErr w:type="spellEnd"/>
+      <w:r>
+        <w:rPr>
+          <w:rFonts w:ascii="Times New Roman" w:hAnsi="Times New Roman" w:cs="Times New Roman"/>
+          <w:sz w:val="32"/>
+          <w:szCs w:val="32"/>
+        </w:rPr>
+        <w:t>(</w:t>
+      </w:r>
+      <w:proofErr w:type="spellStart"/>
+      <w:r>
+        <w:rPr>
+          <w:rFonts w:ascii="Times New Roman" w:hAnsi="Times New Roman" w:cs="Times New Roman"/>
+          <w:sz w:val="32"/>
+          <w:szCs w:val="32"/>
+        </w:rPr>
+        <w:t>R.id.indicator</w:t>
+      </w:r>
+      <w:proofErr w:type="spellEnd"/>
+      <w:r>
+        <w:rPr>
+          <w:rFonts w:ascii="Times New Roman" w:hAnsi="Times New Roman" w:cs="Times New Roman"/>
+          <w:sz w:val="32"/>
+          <w:szCs w:val="32"/>
+        </w:rPr>
+        <w:t>);</w:t>
       </w:r>
       <w:r>
         <w:rPr>
@@ -420,7 +714,24 @@
           <w:szCs w:val="32"/>
         </w:rPr>
         <w:br/>
-        <w:t>indicator.setViewPager(pager);</w:t>
+      </w:r>
+      <w:proofErr w:type="spellStart"/>
+      <w:r>
+        <w:rPr>
+          <w:rFonts w:ascii="Times New Roman" w:hAnsi="Times New Roman" w:cs="Times New Roman"/>
+          <w:sz w:val="32"/>
+          <w:szCs w:val="32"/>
+        </w:rPr>
+        <w:t>indicator.setViewPager</w:t>
+      </w:r>
+      <w:proofErr w:type="spellEnd"/>
+      <w:r>
+        <w:rPr>
+          <w:rFonts w:ascii="Times New Roman" w:hAnsi="Times New Roman" w:cs="Times New Roman"/>
+          <w:sz w:val="32"/>
+          <w:szCs w:val="32"/>
+        </w:rPr>
+        <w:t>(pager);</w:t>
       </w:r>
     </w:p>
     <w:p>
@@ -457,6 +768,7 @@
         </w:rPr>
         <w:t xml:space="preserve">To enable Stroke background either set attribute </w:t>
       </w:r>
+      <w:proofErr w:type="spellStart"/>
       <w:r>
         <w:rPr>
           <w:rFonts w:ascii="Times New Roman" w:hAnsi="Times New Roman" w:cs="Times New Roman"/>
@@ -465,6 +777,7 @@
         </w:rPr>
         <w:t>enableStroke</w:t>
       </w:r>
+      <w:proofErr w:type="spellEnd"/>
       <w:r>
         <w:rPr>
           <w:rFonts w:ascii="Times New Roman" w:hAnsi="Times New Roman" w:cs="Times New Roman"/>
@@ -489,13 +802,23 @@
         </w:rPr>
         <w:t xml:space="preserve"> or programmatically </w:t>
       </w:r>
-      <w:r>
-        <w:rPr>
-          <w:rFonts w:ascii="Times New Roman" w:hAnsi="Times New Roman" w:cs="Times New Roman"/>
-          <w:sz w:val="32"/>
-          <w:szCs w:val="32"/>
-        </w:rPr>
-        <w:t>setEnableStrokeBackground(true)</w:t>
+      <w:proofErr w:type="spellStart"/>
+      <w:r>
+        <w:rPr>
+          <w:rFonts w:ascii="Times New Roman" w:hAnsi="Times New Roman" w:cs="Times New Roman"/>
+          <w:sz w:val="32"/>
+          <w:szCs w:val="32"/>
+        </w:rPr>
+        <w:t>setEnableStrokeBackground</w:t>
+      </w:r>
+      <w:proofErr w:type="spellEnd"/>
+      <w:r>
+        <w:rPr>
+          <w:rFonts w:ascii="Times New Roman" w:hAnsi="Times New Roman" w:cs="Times New Roman"/>
+          <w:sz w:val="32"/>
+          <w:szCs w:val="32"/>
+        </w:rPr>
+        <w:t>(true)</w:t>
       </w:r>
     </w:p>
     <w:p>
@@ -531,6 +854,7 @@
         </w:rPr>
         <w:t xml:space="preserve">To Set Stroke Color either set attribute </w:t>
       </w:r>
+      <w:proofErr w:type="spellStart"/>
       <w:r>
         <w:rPr>
           <w:rFonts w:ascii="Times New Roman" w:hAnsi="Times New Roman" w:cs="Times New Roman"/>
@@ -539,6 +863,7 @@
         </w:rPr>
         <w:t>strokeColor</w:t>
       </w:r>
+      <w:proofErr w:type="spellEnd"/>
       <w:r>
         <w:rPr>
           <w:rFonts w:ascii="Times New Roman" w:hAnsi="Times New Roman" w:cs="Times New Roman"/>
@@ -547,6 +872,7 @@
         </w:rPr>
         <w:t xml:space="preserve"> = @color/red or programmatically </w:t>
       </w:r>
+      <w:proofErr w:type="spellStart"/>
       <w:r>
         <w:rPr>
           <w:rFonts w:ascii="Times New Roman" w:hAnsi="Times New Roman" w:cs="Times New Roman"/>
@@ -555,13 +881,32 @@
         </w:rPr>
         <w:t>setStrokeColor</w:t>
       </w:r>
-      <w:r>
-        <w:rPr>
-          <w:rFonts w:ascii="Times New Roman" w:hAnsi="Times New Roman" w:cs="Times New Roman"/>
-          <w:sz w:val="32"/>
-          <w:szCs w:val="32"/>
-        </w:rPr>
-        <w:t>(int color)</w:t>
+      <w:proofErr w:type="spellEnd"/>
+      <w:r>
+        <w:rPr>
+          <w:rFonts w:ascii="Times New Roman" w:hAnsi="Times New Roman" w:cs="Times New Roman"/>
+          <w:sz w:val="32"/>
+          <w:szCs w:val="32"/>
+        </w:rPr>
+        <w:t>(</w:t>
+      </w:r>
+      <w:proofErr w:type="spellStart"/>
+      <w:r>
+        <w:rPr>
+          <w:rFonts w:ascii="Times New Roman" w:hAnsi="Times New Roman" w:cs="Times New Roman"/>
+          <w:sz w:val="32"/>
+          <w:szCs w:val="32"/>
+        </w:rPr>
+        <w:t>int</w:t>
+      </w:r>
+      <w:proofErr w:type="spellEnd"/>
+      <w:r>
+        <w:rPr>
+          <w:rFonts w:ascii="Times New Roman" w:hAnsi="Times New Roman" w:cs="Times New Roman"/>
+          <w:sz w:val="32"/>
+          <w:szCs w:val="32"/>
+        </w:rPr>
+        <w:t xml:space="preserve"> color)</w:t>
       </w:r>
     </w:p>
     <w:p>
@@ -596,6 +941,7 @@
         </w:rPr>
         <w:t xml:space="preserve">To Set Stroke Filled Color either set attribute </w:t>
       </w:r>
+      <w:proofErr w:type="spellStart"/>
       <w:r>
         <w:rPr>
           <w:rFonts w:ascii="Times New Roman" w:hAnsi="Times New Roman" w:cs="Times New Roman"/>
@@ -604,6 +950,7 @@
         </w:rPr>
         <w:t>fillColor</w:t>
       </w:r>
+      <w:proofErr w:type="spellEnd"/>
       <w:r>
         <w:rPr>
           <w:rFonts w:ascii="Times New Roman" w:hAnsi="Times New Roman" w:cs="Times New Roman"/>
@@ -612,21 +959,49 @@
         </w:rPr>
         <w:t xml:space="preserve">= @color/red or programmatically </w:t>
       </w:r>
-      <w:r>
-        <w:rPr>
-          <w:rFonts w:ascii="Times New Roman" w:hAnsi="Times New Roman" w:cs="Times New Roman"/>
-          <w:sz w:val="32"/>
-          <w:szCs w:val="32"/>
-        </w:rPr>
-        <w:t xml:space="preserve">setFillColor </w:t>
-      </w:r>
-      <w:r>
-        <w:rPr>
-          <w:rFonts w:ascii="Times New Roman" w:hAnsi="Times New Roman" w:cs="Times New Roman"/>
-          <w:sz w:val="32"/>
-          <w:szCs w:val="32"/>
-        </w:rPr>
-        <w:t>(int color)</w:t>
+      <w:proofErr w:type="spellStart"/>
+      <w:r>
+        <w:rPr>
+          <w:rFonts w:ascii="Times New Roman" w:hAnsi="Times New Roman" w:cs="Times New Roman"/>
+          <w:sz w:val="32"/>
+          <w:szCs w:val="32"/>
+        </w:rPr>
+        <w:t>setFillColor</w:t>
+      </w:r>
+      <w:proofErr w:type="spellEnd"/>
+      <w:r>
+        <w:rPr>
+          <w:rFonts w:ascii="Times New Roman" w:hAnsi="Times New Roman" w:cs="Times New Roman"/>
+          <w:sz w:val="32"/>
+          <w:szCs w:val="32"/>
+        </w:rPr>
+        <w:t xml:space="preserve"> </w:t>
+      </w:r>
+      <w:r>
+        <w:rPr>
+          <w:rFonts w:ascii="Times New Roman" w:hAnsi="Times New Roman" w:cs="Times New Roman"/>
+          <w:sz w:val="32"/>
+          <w:szCs w:val="32"/>
+        </w:rPr>
+        <w:t>(</w:t>
+      </w:r>
+      <w:proofErr w:type="spellStart"/>
+      <w:r>
+        <w:rPr>
+          <w:rFonts w:ascii="Times New Roman" w:hAnsi="Times New Roman" w:cs="Times New Roman"/>
+          <w:sz w:val="32"/>
+          <w:szCs w:val="32"/>
+        </w:rPr>
+        <w:t>int</w:t>
+      </w:r>
+      <w:proofErr w:type="spellEnd"/>
+      <w:r>
+        <w:rPr>
+          <w:rFonts w:ascii="Times New Roman" w:hAnsi="Times New Roman" w:cs="Times New Roman"/>
+          <w:sz w:val="32"/>
+          <w:szCs w:val="32"/>
+        </w:rPr>
+        <w:t xml:space="preserve"> color)</w:t>
       </w:r>
     </w:p>
     <w:p>
@@ -698,6 +1073,7 @@
         </w:rPr>
         <w:t xml:space="preserve">using </w:t>
       </w:r>
+      <w:proofErr w:type="spellStart"/>
       <w:r>
         <w:rPr>
           <w:rFonts w:ascii="Times New Roman" w:hAnsi="Times New Roman" w:cs="Times New Roman"/>
@@ -706,14 +1082,25 @@
         </w:rPr>
         <w:t>setSelectedCircleWidth</w:t>
       </w:r>
-      <w:r>
-        <w:rPr>
-          <w:rFonts w:ascii="Times New Roman" w:hAnsi="Times New Roman" w:cs="Times New Roman"/>
-          <w:sz w:val="32"/>
-          <w:szCs w:val="32"/>
-        </w:rPr>
-        <w:t xml:space="preserve"> / setSelectedCircleHeight</w:t>
-      </w:r>
+      <w:proofErr w:type="spellEnd"/>
+      <w:r>
+        <w:rPr>
+          <w:rFonts w:ascii="Times New Roman" w:hAnsi="Times New Roman" w:cs="Times New Roman"/>
+          <w:sz w:val="32"/>
+          <w:szCs w:val="32"/>
+        </w:rPr>
+        <w:t xml:space="preserve"> / </w:t>
+      </w:r>
+      <w:proofErr w:type="spellStart"/>
+      <w:r>
+        <w:rPr>
+          <w:rFonts w:ascii="Times New Roman" w:hAnsi="Times New Roman" w:cs="Times New Roman"/>
+          <w:sz w:val="32"/>
+          <w:szCs w:val="32"/>
+        </w:rPr>
+        <w:t>setSelectedCircleHeight</w:t>
+      </w:r>
+      <w:proofErr w:type="spellEnd"/>
     </w:p>
     <w:p>
       <w:pPr>
@@ -746,8 +1133,27 @@
           <w:sz w:val="32"/>
           <w:szCs w:val="32"/>
         </w:rPr>
-        <w:t xml:space="preserve">To Set UnSelected Circle width and height either set attributes or programmatically using </w:t>
-      </w:r>
+        <w:t xml:space="preserve">To Set </w:t>
+      </w:r>
+      <w:proofErr w:type="spellStart"/>
+      <w:r>
+        <w:rPr>
+          <w:rFonts w:ascii="Times New Roman" w:hAnsi="Times New Roman" w:cs="Times New Roman"/>
+          <w:sz w:val="32"/>
+          <w:szCs w:val="32"/>
+        </w:rPr>
+        <w:t>UnSelected</w:t>
+      </w:r>
+      <w:proofErr w:type="spellEnd"/>
+      <w:r>
+        <w:rPr>
+          <w:rFonts w:ascii="Times New Roman" w:hAnsi="Times New Roman" w:cs="Times New Roman"/>
+          <w:sz w:val="32"/>
+          <w:szCs w:val="32"/>
+        </w:rPr>
+        <w:t xml:space="preserve"> Circle width and height either set attributes or programmatically using </w:t>
+      </w:r>
+      <w:proofErr w:type="spellStart"/>
       <w:r>
         <w:rPr>
           <w:rFonts w:ascii="Times New Roman" w:hAnsi="Times New Roman" w:cs="Times New Roman"/>
@@ -772,14 +1178,25 @@
         </w:rPr>
         <w:t>SelectedCircleWidth</w:t>
       </w:r>
-      <w:r>
-        <w:rPr>
-          <w:rFonts w:ascii="Times New Roman" w:hAnsi="Times New Roman" w:cs="Times New Roman"/>
-          <w:sz w:val="32"/>
-          <w:szCs w:val="32"/>
-        </w:rPr>
-        <w:t xml:space="preserve"> / setUnSelectedCircleHeight</w:t>
-      </w:r>
+      <w:proofErr w:type="spellEnd"/>
+      <w:r>
+        <w:rPr>
+          <w:rFonts w:ascii="Times New Roman" w:hAnsi="Times New Roman" w:cs="Times New Roman"/>
+          <w:sz w:val="32"/>
+          <w:szCs w:val="32"/>
+        </w:rPr>
+        <w:t xml:space="preserve"> / </w:t>
+      </w:r>
+      <w:proofErr w:type="spellStart"/>
+      <w:r>
+        <w:rPr>
+          <w:rFonts w:ascii="Times New Roman" w:hAnsi="Times New Roman" w:cs="Times New Roman"/>
+          <w:sz w:val="32"/>
+          <w:szCs w:val="32"/>
+        </w:rPr>
+        <w:t>setUnSelectedCircleHeight</w:t>
+      </w:r>
+      <w:proofErr w:type="spellEnd"/>
     </w:p>
     <w:p>
       <w:pPr>

</xml_diff>

<commit_message>
Updated doc and added API to support filled Color
</commit_message>
<xml_diff>
--- a/Documentation/DOT NAVIGATION.docx
+++ b/Documentation/DOT NAVIGATION.docx
@@ -244,8 +244,6 @@
         </w:rPr>
         <w:t>com.philips.cdp.uikit.</w:t>
       </w:r>
-      <w:bookmarkStart w:id="0" w:name="_GoBack"/>
-      <w:bookmarkEnd w:id="0"/>
       <w:r>
         <w:rPr>
           <w:rFonts w:ascii="Times New Roman" w:hAnsi="Times New Roman" w:cs="Times New Roman"/>
@@ -939,25 +937,7 @@
           <w:sz w:val="32"/>
           <w:szCs w:val="32"/>
         </w:rPr>
-        <w:t xml:space="preserve">To Set Stroke Filled Color either set attribute </w:t>
-      </w:r>
-      <w:proofErr w:type="spellStart"/>
-      <w:r>
-        <w:rPr>
-          <w:rFonts w:ascii="Times New Roman" w:hAnsi="Times New Roman" w:cs="Times New Roman"/>
-          <w:sz w:val="32"/>
-          <w:szCs w:val="32"/>
-        </w:rPr>
-        <w:t>fillColor</w:t>
-      </w:r>
-      <w:proofErr w:type="spellEnd"/>
-      <w:r>
-        <w:rPr>
-          <w:rFonts w:ascii="Times New Roman" w:hAnsi="Times New Roman" w:cs="Times New Roman"/>
-          <w:sz w:val="32"/>
-          <w:szCs w:val="32"/>
-        </w:rPr>
-        <w:t xml:space="preserve">= @color/red or programmatically </w:t>
+        <w:t xml:space="preserve">To Set Stroke Filled Color programmatically </w:t>
       </w:r>
       <w:proofErr w:type="spellStart"/>
       <w:r>
@@ -1003,6 +983,8 @@
         </w:rPr>
         <w:t xml:space="preserve"> color)</w:t>
       </w:r>
+      <w:bookmarkStart w:id="0" w:name="_GoBack"/>
+      <w:bookmarkEnd w:id="0"/>
     </w:p>
     <w:p>
       <w:pPr>

</xml_diff>